<commit_message>
Adapted neuralnet and dataset with rmse calculated
</commit_message>
<xml_diff>
--- a/TP3/passo_a_passo.docx
+++ b/TP3/passo_a_passo.docx
@@ -720,8 +720,6 @@
       <w:r>
         <w:t xml:space="preserve"> (com o dataset grande)</w:t>
       </w:r>
-      <w:bookmarkStart w:id="0" w:name="_GoBack"/>
-      <w:bookmarkEnd w:id="0"/>
     </w:p>
     <w:p>
       <w:r>
@@ -766,6 +764,255 @@
         </w:drawing>
       </w:r>
     </w:p>
+    <w:p/>
+    <w:p>
+      <w:r>
+        <w:t>Modificar os campos do dataset grande para numeric</w:t>
+      </w:r>
+    </w:p>
+    <w:p>
+      <w:r>
+        <w:rPr>
+          <w:noProof/>
+          <w:lang w:eastAsia="pt-PT"/>
+        </w:rPr>
+        <w:drawing>
+          <wp:inline distT="0" distB="0" distL="0" distR="0" wp14:anchorId="7ABF44FA" wp14:editId="4727FFA1">
+            <wp:extent cx="5153025" cy="3448050"/>
+            <wp:effectExtent l="0" t="0" r="9525" b="0"/>
+            <wp:docPr id="40" name="Picture 40"/>
+            <wp:cNvGraphicFramePr>
+              <a:graphicFrameLocks xmlns:a="http://schemas.openxmlformats.org/drawingml/2006/main" noChangeAspect="1"/>
+            </wp:cNvGraphicFramePr>
+            <a:graphic xmlns:a="http://schemas.openxmlformats.org/drawingml/2006/main">
+              <a:graphicData uri="http://schemas.openxmlformats.org/drawingml/2006/picture">
+                <pic:pic xmlns:pic="http://schemas.openxmlformats.org/drawingml/2006/picture">
+                  <pic:nvPicPr>
+                    <pic:cNvPr id="1" name=""/>
+                    <pic:cNvPicPr/>
+                  </pic:nvPicPr>
+                  <pic:blipFill>
+                    <a:blip r:embed="rId19"/>
+                    <a:stretch>
+                      <a:fillRect/>
+                    </a:stretch>
+                  </pic:blipFill>
+                  <pic:spPr>
+                    <a:xfrm>
+                      <a:off x="0" y="0"/>
+                      <a:ext cx="5153025" cy="3448050"/>
+                    </a:xfrm>
+                    <a:prstGeom prst="rect">
+                      <a:avLst/>
+                    </a:prstGeom>
+                  </pic:spPr>
+                </pic:pic>
+              </a:graphicData>
+            </a:graphic>
+          </wp:inline>
+        </w:drawing>
+      </w:r>
+    </w:p>
+    <w:p/>
+    <w:p>
+      <w:r>
+        <w:t>Fazer nova fórmula para os dados que vão ser introduzidos</w:t>
+      </w:r>
+    </w:p>
+    <w:p>
+      <w:r>
+        <w:rPr>
+          <w:noProof/>
+          <w:lang w:eastAsia="pt-PT"/>
+        </w:rPr>
+        <w:drawing>
+          <wp:inline distT="0" distB="0" distL="0" distR="0" wp14:anchorId="5B172A39" wp14:editId="62A03AC3">
+            <wp:extent cx="5400040" cy="250825"/>
+            <wp:effectExtent l="0" t="0" r="0" b="0"/>
+            <wp:docPr id="41" name="Picture 41"/>
+            <wp:cNvGraphicFramePr>
+              <a:graphicFrameLocks xmlns:a="http://schemas.openxmlformats.org/drawingml/2006/main" noChangeAspect="1"/>
+            </wp:cNvGraphicFramePr>
+            <a:graphic xmlns:a="http://schemas.openxmlformats.org/drawingml/2006/main">
+              <a:graphicData uri="http://schemas.openxmlformats.org/drawingml/2006/picture">
+                <pic:pic xmlns:pic="http://schemas.openxmlformats.org/drawingml/2006/picture">
+                  <pic:nvPicPr>
+                    <pic:cNvPr id="1" name=""/>
+                    <pic:cNvPicPr/>
+                  </pic:nvPicPr>
+                  <pic:blipFill>
+                    <a:blip r:embed="rId20"/>
+                    <a:stretch>
+                      <a:fillRect/>
+                    </a:stretch>
+                  </pic:blipFill>
+                  <pic:spPr>
+                    <a:xfrm>
+                      <a:off x="0" y="0"/>
+                      <a:ext cx="5400040" cy="250825"/>
+                    </a:xfrm>
+                    <a:prstGeom prst="rect">
+                      <a:avLst/>
+                    </a:prstGeom>
+                  </pic:spPr>
+                </pic:pic>
+              </a:graphicData>
+            </a:graphic>
+          </wp:inline>
+        </w:drawing>
+      </w:r>
+    </w:p>
+    <w:p/>
+    <w:p>
+      <w:r>
+        <w:t>Fazer nova rna</w:t>
+      </w:r>
+    </w:p>
+    <w:p>
+      <w:r>
+        <w:rPr>
+          <w:noProof/>
+          <w:lang w:eastAsia="pt-PT"/>
+        </w:rPr>
+        <w:drawing>
+          <wp:inline distT="0" distB="0" distL="0" distR="0" wp14:anchorId="76BE8922" wp14:editId="61C7F63D">
+            <wp:extent cx="5400040" cy="302895"/>
+            <wp:effectExtent l="0" t="0" r="0" b="1905"/>
+            <wp:docPr id="42" name="Picture 42"/>
+            <wp:cNvGraphicFramePr>
+              <a:graphicFrameLocks xmlns:a="http://schemas.openxmlformats.org/drawingml/2006/main" noChangeAspect="1"/>
+            </wp:cNvGraphicFramePr>
+            <a:graphic xmlns:a="http://schemas.openxmlformats.org/drawingml/2006/main">
+              <a:graphicData uri="http://schemas.openxmlformats.org/drawingml/2006/picture">
+                <pic:pic xmlns:pic="http://schemas.openxmlformats.org/drawingml/2006/picture">
+                  <pic:nvPicPr>
+                    <pic:cNvPr id="1" name=""/>
+                    <pic:cNvPicPr/>
+                  </pic:nvPicPr>
+                  <pic:blipFill>
+                    <a:blip r:embed="rId21"/>
+                    <a:stretch>
+                      <a:fillRect/>
+                    </a:stretch>
+                  </pic:blipFill>
+                  <pic:spPr>
+                    <a:xfrm>
+                      <a:off x="0" y="0"/>
+                      <a:ext cx="5400040" cy="302895"/>
+                    </a:xfrm>
+                    <a:prstGeom prst="rect">
+                      <a:avLst/>
+                    </a:prstGeom>
+                  </pic:spPr>
+                </pic:pic>
+              </a:graphicData>
+            </a:graphic>
+          </wp:inline>
+        </w:drawing>
+      </w:r>
+    </w:p>
+    <w:p/>
+    <w:p>
+      <w:r>
+        <w:t>Testar a nova rede com os novos casos</w:t>
+      </w:r>
+    </w:p>
+    <w:p>
+      <w:r>
+        <w:rPr>
+          <w:noProof/>
+          <w:lang w:eastAsia="pt-PT"/>
+        </w:rPr>
+        <w:drawing>
+          <wp:inline distT="0" distB="0" distL="0" distR="0" wp14:anchorId="5382302F" wp14:editId="5C5EAA40">
+            <wp:extent cx="3800475" cy="161925"/>
+            <wp:effectExtent l="0" t="0" r="9525" b="9525"/>
+            <wp:docPr id="43" name="Picture 43"/>
+            <wp:cNvGraphicFramePr>
+              <a:graphicFrameLocks xmlns:a="http://schemas.openxmlformats.org/drawingml/2006/main" noChangeAspect="1"/>
+            </wp:cNvGraphicFramePr>
+            <a:graphic xmlns:a="http://schemas.openxmlformats.org/drawingml/2006/main">
+              <a:graphicData uri="http://schemas.openxmlformats.org/drawingml/2006/picture">
+                <pic:pic xmlns:pic="http://schemas.openxmlformats.org/drawingml/2006/picture">
+                  <pic:nvPicPr>
+                    <pic:cNvPr id="1" name=""/>
+                    <pic:cNvPicPr/>
+                  </pic:nvPicPr>
+                  <pic:blipFill>
+                    <a:blip r:embed="rId22"/>
+                    <a:stretch>
+                      <a:fillRect/>
+                    </a:stretch>
+                  </pic:blipFill>
+                  <pic:spPr>
+                    <a:xfrm>
+                      <a:off x="0" y="0"/>
+                      <a:ext cx="3800475" cy="161925"/>
+                    </a:xfrm>
+                    <a:prstGeom prst="rect">
+                      <a:avLst/>
+                    </a:prstGeom>
+                  </pic:spPr>
+                </pic:pic>
+              </a:graphicData>
+            </a:graphic>
+          </wp:inline>
+        </w:drawing>
+      </w:r>
+    </w:p>
+    <w:p/>
+    <w:p>
+      <w:r>
+        <w:t>Calcular resultados e calcular RMSE</w:t>
+      </w:r>
+    </w:p>
+    <w:p>
+      <w:r>
+        <w:rPr>
+          <w:noProof/>
+          <w:lang w:eastAsia="pt-PT"/>
+        </w:rPr>
+        <w:lastRenderedPageBreak/>
+        <w:drawing>
+          <wp:inline distT="0" distB="0" distL="0" distR="0" wp14:anchorId="3C92F0DE" wp14:editId="5A007302">
+            <wp:extent cx="5400040" cy="567055"/>
+            <wp:effectExtent l="0" t="0" r="0" b="4445"/>
+            <wp:docPr id="44" name="Picture 44"/>
+            <wp:cNvGraphicFramePr>
+              <a:graphicFrameLocks xmlns:a="http://schemas.openxmlformats.org/drawingml/2006/main" noChangeAspect="1"/>
+            </wp:cNvGraphicFramePr>
+            <a:graphic xmlns:a="http://schemas.openxmlformats.org/drawingml/2006/main">
+              <a:graphicData uri="http://schemas.openxmlformats.org/drawingml/2006/picture">
+                <pic:pic xmlns:pic="http://schemas.openxmlformats.org/drawingml/2006/picture">
+                  <pic:nvPicPr>
+                    <pic:cNvPr id="1" name=""/>
+                    <pic:cNvPicPr/>
+                  </pic:nvPicPr>
+                  <pic:blipFill>
+                    <a:blip r:embed="rId23"/>
+                    <a:stretch>
+                      <a:fillRect/>
+                    </a:stretch>
+                  </pic:blipFill>
+                  <pic:spPr>
+                    <a:xfrm>
+                      <a:off x="0" y="0"/>
+                      <a:ext cx="5400040" cy="567055"/>
+                    </a:xfrm>
+                    <a:prstGeom prst="rect">
+                      <a:avLst/>
+                    </a:prstGeom>
+                  </pic:spPr>
+                </pic:pic>
+              </a:graphicData>
+            </a:graphic>
+          </wp:inline>
+        </w:drawing>
+      </w:r>
+      <w:bookmarkStart w:id="0" w:name="_GoBack"/>
+      <w:bookmarkEnd w:id="0"/>
+    </w:p>
+    <w:p/>
     <w:p/>
     <w:sectPr>
       <w:pgSz w:w="11906" w:h="16838"/>

</xml_diff>

<commit_message>
Revert "Rounding full teste"
This reverts commit d7d3fa28de9aab33153904684136eb2af4b67d77.
</commit_message>
<xml_diff>
--- a/TP3/passo_a_passo.docx
+++ b/TP3/passo_a_passo.docx
@@ -1009,150 +1009,10 @@
           </wp:inline>
         </w:drawing>
       </w:r>
-    </w:p>
-    <w:p/>
-    <w:p>
-      <w:r>
-        <w:t>Arredondar resultados das colunas para melhorar rmse</w:t>
-      </w:r>
-    </w:p>
-    <w:p>
-      <w:r>
-        <w:rPr>
-          <w:noProof/>
-          <w:lang w:eastAsia="pt-PT"/>
-        </w:rPr>
-        <w:drawing>
-          <wp:inline distT="0" distB="0" distL="0" distR="0" wp14:anchorId="623F2768" wp14:editId="0BC2F292">
-            <wp:extent cx="4362450" cy="371475"/>
-            <wp:effectExtent l="0" t="0" r="0" b="9525"/>
-            <wp:docPr id="2" name="Picture 2"/>
-            <wp:cNvGraphicFramePr>
-              <a:graphicFrameLocks xmlns:a="http://schemas.openxmlformats.org/drawingml/2006/main" noChangeAspect="1"/>
-            </wp:cNvGraphicFramePr>
-            <a:graphic xmlns:a="http://schemas.openxmlformats.org/drawingml/2006/main">
-              <a:graphicData uri="http://schemas.openxmlformats.org/drawingml/2006/picture">
-                <pic:pic xmlns:pic="http://schemas.openxmlformats.org/drawingml/2006/picture">
-                  <pic:nvPicPr>
-                    <pic:cNvPr id="1" name=""/>
-                    <pic:cNvPicPr/>
-                  </pic:nvPicPr>
-                  <pic:blipFill>
-                    <a:blip r:embed="rId24"/>
-                    <a:stretch>
-                      <a:fillRect/>
-                    </a:stretch>
-                  </pic:blipFill>
-                  <pic:spPr>
-                    <a:xfrm>
-                      <a:off x="0" y="0"/>
-                      <a:ext cx="4362450" cy="371475"/>
-                    </a:xfrm>
-                    <a:prstGeom prst="rect">
-                      <a:avLst/>
-                    </a:prstGeom>
-                  </pic:spPr>
-                </pic:pic>
-              </a:graphicData>
-            </a:graphic>
-          </wp:inline>
-        </w:drawing>
-      </w:r>
-    </w:p>
-    <w:p>
-      <w:r>
-        <w:rPr>
-          <w:noProof/>
-          <w:lang w:eastAsia="pt-PT"/>
-        </w:rPr>
-        <w:drawing>
-          <wp:inline distT="0" distB="0" distL="0" distR="0" wp14:anchorId="03F1FF30" wp14:editId="4BB51028">
-            <wp:extent cx="4419600" cy="352425"/>
-            <wp:effectExtent l="0" t="0" r="0" b="9525"/>
-            <wp:docPr id="3" name="Picture 3"/>
-            <wp:cNvGraphicFramePr>
-              <a:graphicFrameLocks xmlns:a="http://schemas.openxmlformats.org/drawingml/2006/main" noChangeAspect="1"/>
-            </wp:cNvGraphicFramePr>
-            <a:graphic xmlns:a="http://schemas.openxmlformats.org/drawingml/2006/main">
-              <a:graphicData uri="http://schemas.openxmlformats.org/drawingml/2006/picture">
-                <pic:pic xmlns:pic="http://schemas.openxmlformats.org/drawingml/2006/picture">
-                  <pic:nvPicPr>
-                    <pic:cNvPr id="1" name=""/>
-                    <pic:cNvPicPr/>
-                  </pic:nvPicPr>
-                  <pic:blipFill>
-                    <a:blip r:embed="rId25"/>
-                    <a:stretch>
-                      <a:fillRect/>
-                    </a:stretch>
-                  </pic:blipFill>
-                  <pic:spPr>
-                    <a:xfrm>
-                      <a:off x="0" y="0"/>
-                      <a:ext cx="4419600" cy="352425"/>
-                    </a:xfrm>
-                    <a:prstGeom prst="rect">
-                      <a:avLst/>
-                    </a:prstGeom>
-                  </pic:spPr>
-                </pic:pic>
-              </a:graphicData>
-            </a:graphic>
-          </wp:inline>
-        </w:drawing>
-      </w:r>
-    </w:p>
-    <w:p>
-      <w:r>
-        <w:rPr>
-          <w:noProof/>
-          <w:lang w:eastAsia="pt-PT"/>
-        </w:rPr>
-        <w:drawing>
-          <wp:inline distT="0" distB="0" distL="0" distR="0" wp14:anchorId="31305F01" wp14:editId="1324B0FB">
-            <wp:extent cx="4419600" cy="1028700"/>
-            <wp:effectExtent l="0" t="0" r="0" b="0"/>
-            <wp:docPr id="4" name="Picture 4"/>
-            <wp:cNvGraphicFramePr>
-              <a:graphicFrameLocks xmlns:a="http://schemas.openxmlformats.org/drawingml/2006/main" noChangeAspect="1"/>
-            </wp:cNvGraphicFramePr>
-            <a:graphic xmlns:a="http://schemas.openxmlformats.org/drawingml/2006/main">
-              <a:graphicData uri="http://schemas.openxmlformats.org/drawingml/2006/picture">
-                <pic:pic xmlns:pic="http://schemas.openxmlformats.org/drawingml/2006/picture">
-                  <pic:nvPicPr>
-                    <pic:cNvPr id="1" name=""/>
-                    <pic:cNvPicPr/>
-                  </pic:nvPicPr>
-                  <pic:blipFill>
-                    <a:blip r:embed="rId26"/>
-                    <a:stretch>
-                      <a:fillRect/>
-                    </a:stretch>
-                  </pic:blipFill>
-                  <pic:spPr>
-                    <a:xfrm>
-                      <a:off x="0" y="0"/>
-                      <a:ext cx="4419600" cy="1028700"/>
-                    </a:xfrm>
-                    <a:prstGeom prst="rect">
-                      <a:avLst/>
-                    </a:prstGeom>
-                  </pic:spPr>
-                </pic:pic>
-              </a:graphicData>
-            </a:graphic>
-          </wp:inline>
-        </w:drawing>
-      </w:r>
-    </w:p>
-    <w:p/>
-    <w:p>
-      <w:r>
-        <w:t>Normalizar os dados disponíveis</w:t>
-      </w:r>
       <w:bookmarkStart w:id="0" w:name="_GoBack"/>
       <w:bookmarkEnd w:id="0"/>
     </w:p>
+    <w:p/>
     <w:p/>
     <w:sectPr>
       <w:pgSz w:w="11906" w:h="16838"/>

</xml_diff>

<commit_message>
Ended practical, best result 0.33
</commit_message>
<xml_diff>
--- a/TP3/passo_a_passo.docx
+++ b/TP3/passo_a_passo.docx
@@ -1454,6 +1454,9 @@
           <w:tab w:val="left" w:pos="1200"/>
         </w:tabs>
       </w:pPr>
+      <w:r>
+        <w:t>MESMO RESULTADO!</w:t>
+      </w:r>
     </w:p>
     <w:p>
       <w:pPr>
@@ -1461,8 +1464,125 @@
           <w:tab w:val="left" w:pos="1200"/>
         </w:tabs>
       </w:pPr>
+    </w:p>
+    <w:p>
+      <w:pPr>
+        <w:tabs>
+          <w:tab w:val="left" w:pos="1200"/>
+        </w:tabs>
+      </w:pPr>
+      <w:r>
+        <w:t>Tentando melhorar a rede neural</w:t>
+      </w:r>
+    </w:p>
+    <w:p>
+      <w:pPr>
+        <w:tabs>
+          <w:tab w:val="left" w:pos="1200"/>
+        </w:tabs>
+      </w:pPr>
+      <w:r>
+        <w:rPr>
+          <w:noProof/>
+          <w:lang w:eastAsia="pt-PT"/>
+        </w:rPr>
+        <w:drawing>
+          <wp:inline distT="0" distB="0" distL="0" distR="0" wp14:anchorId="417A1A7E" wp14:editId="713CF00B">
+            <wp:extent cx="5400040" cy="2727325"/>
+            <wp:effectExtent l="0" t="0" r="0" b="0"/>
+            <wp:docPr id="12" name="Picture 12"/>
+            <wp:cNvGraphicFramePr>
+              <a:graphicFrameLocks xmlns:a="http://schemas.openxmlformats.org/drawingml/2006/main" noChangeAspect="1"/>
+            </wp:cNvGraphicFramePr>
+            <a:graphic xmlns:a="http://schemas.openxmlformats.org/drawingml/2006/main">
+              <a:graphicData uri="http://schemas.openxmlformats.org/drawingml/2006/picture">
+                <pic:pic xmlns:pic="http://schemas.openxmlformats.org/drawingml/2006/picture">
+                  <pic:nvPicPr>
+                    <pic:cNvPr id="1" name=""/>
+                    <pic:cNvPicPr/>
+                  </pic:nvPicPr>
+                  <pic:blipFill>
+                    <a:blip r:embed="rId33"/>
+                    <a:stretch>
+                      <a:fillRect/>
+                    </a:stretch>
+                  </pic:blipFill>
+                  <pic:spPr>
+                    <a:xfrm>
+                      <a:off x="0" y="0"/>
+                      <a:ext cx="5400040" cy="2727325"/>
+                    </a:xfrm>
+                    <a:prstGeom prst="rect">
+                      <a:avLst/>
+                    </a:prstGeom>
+                  </pic:spPr>
+                </pic:pic>
+              </a:graphicData>
+            </a:graphic>
+          </wp:inline>
+        </w:drawing>
+      </w:r>
       <w:bookmarkStart w:id="0" w:name="_GoBack"/>
       <w:bookmarkEnd w:id="0"/>
+    </w:p>
+    <w:p>
+      <w:pPr>
+        <w:tabs>
+          <w:tab w:val="left" w:pos="1200"/>
+        </w:tabs>
+      </w:pPr>
+      <w:r>
+        <w:rPr>
+          <w:noProof/>
+          <w:lang w:eastAsia="pt-PT"/>
+        </w:rPr>
+        <w:drawing>
+          <wp:inline distT="0" distB="0" distL="0" distR="0" wp14:anchorId="377C1BC5" wp14:editId="51137B34">
+            <wp:extent cx="4381500" cy="2028825"/>
+            <wp:effectExtent l="0" t="0" r="0" b="9525"/>
+            <wp:docPr id="11" name="Picture 11"/>
+            <wp:cNvGraphicFramePr>
+              <a:graphicFrameLocks xmlns:a="http://schemas.openxmlformats.org/drawingml/2006/main" noChangeAspect="1"/>
+            </wp:cNvGraphicFramePr>
+            <a:graphic xmlns:a="http://schemas.openxmlformats.org/drawingml/2006/main">
+              <a:graphicData uri="http://schemas.openxmlformats.org/drawingml/2006/picture">
+                <pic:pic xmlns:pic="http://schemas.openxmlformats.org/drawingml/2006/picture">
+                  <pic:nvPicPr>
+                    <pic:cNvPr id="1" name=""/>
+                    <pic:cNvPicPr/>
+                  </pic:nvPicPr>
+                  <pic:blipFill>
+                    <a:blip r:embed="rId34"/>
+                    <a:stretch>
+                      <a:fillRect/>
+                    </a:stretch>
+                  </pic:blipFill>
+                  <pic:spPr>
+                    <a:xfrm>
+                      <a:off x="0" y="0"/>
+                      <a:ext cx="4381500" cy="2028825"/>
+                    </a:xfrm>
+                    <a:prstGeom prst="rect">
+                      <a:avLst/>
+                    </a:prstGeom>
+                  </pic:spPr>
+                </pic:pic>
+              </a:graphicData>
+            </a:graphic>
+          </wp:inline>
+        </w:drawing>
+      </w:r>
+    </w:p>
+    <w:p>
+      <w:pPr>
+        <w:tabs>
+          <w:tab w:val="left" w:pos="1200"/>
+        </w:tabs>
+      </w:pPr>
+      <w:r>
+        <w:lastRenderedPageBreak/>
+        <w:t>MESMO RESULTADO!</w:t>
+      </w:r>
     </w:p>
     <w:sectPr>
       <w:pgSz w:w="11906" w:h="16838"/>

</xml_diff>